<commit_message>
Update 013 Exercice d'Allemand du 06 10 2020.docx
</commit_message>
<xml_diff>
--- a/files/Matières/Allemand/T1/013 Exercice d'Allemand du 06 10 2020.docx
+++ b/files/Matières/Allemand/T1/013 Exercice d'Allemand du 06 10 2020.docx
@@ -96,6 +96,56 @@
         </w:rPr>
         <w:t xml:space="preserve">ein Stiftung, Alexander von Humboldt hat 2000 Forschern aus aller Welt. </w:t>
       </w:r>
+      <w:r>
+        <w:rPr>
+          <w:lang w:val="de-AT"/>
+        </w:rPr>
+        <w:t xml:space="preserve">Alexander von Humboldt ist weltweit mit 25000 Humboldtianern weltweit. Alexander von Humboldt hat </w:t>
+      </w:r>
+      <w:r>
+        <w:rPr>
+          <w:lang w:val="de-AT"/>
+        </w:rPr>
+        <w:t xml:space="preserve">48 Nobelpreisträger </w:t>
+      </w:r>
+      <w:r>
+        <w:rPr>
+          <w:lang w:val="de-AT"/>
+        </w:rPr>
+        <w:t>gewonnen</w:t>
+      </w:r>
+      <w:r>
+        <w:rPr>
+          <w:lang w:val="de-AT"/>
+        </w:rPr>
+        <w:t>.</w:t>
+      </w:r>
+    </w:p>
+    <w:p>
+      <w:pPr>
+        <w:rPr>
+          <w:lang w:val="de-AT"/>
+        </w:rPr>
+      </w:pPr>
+    </w:p>
+    <w:p>
+      <w:pPr>
+        <w:rPr>
+          <w:lang w:val="de-AT"/>
+        </w:rPr>
+      </w:pPr>
+      <w:r>
+        <w:rPr>
+          <w:lang w:val="de-AT"/>
+        </w:rPr>
+        <w:t xml:space="preserve">Diese Programme, Deutsch-Französische Hochschule (DFH), ist Netzwerk aus rund 170 deutschen, französischen und europäischen Holschulden. Die DFH war im Jahre 1999 gegründet. Das Ziel war </w:t>
+      </w:r>
+      <w:r>
+        <w:rPr>
+          <w:lang w:val="de-AT"/>
+        </w:rPr>
+        <w:t>Doktoranden studieren und Forschen.</w:t>
+      </w:r>
     </w:p>
     <w:p>
       <w:pPr>
@@ -130,13 +180,131 @@
           <w:lang w:val="de-AT"/>
         </w:rPr>
       </w:pPr>
-    </w:p>
-    <w:p>
-      <w:pPr>
-        <w:rPr>
-          <w:lang w:val="de-AT"/>
-        </w:rPr>
-      </w:pPr>
+      <w:r>
+        <w:rPr>
+          <w:lang w:val="de-AT"/>
+        </w:rPr>
+        <w:t>Die Programme, Erasmus war für Sprache studieren.</w:t>
+      </w:r>
+    </w:p>
+    <w:p>
+      <w:pPr>
+        <w:rPr>
+          <w:lang w:val="de-AT"/>
+        </w:rPr>
+      </w:pPr>
+    </w:p>
+    <w:p>
+      <w:pPr>
+        <w:rPr>
+          <w:lang w:val="de-AT"/>
+        </w:rPr>
+      </w:pPr>
+      <w:r>
+        <w:rPr>
+          <w:lang w:val="de-AT"/>
+        </w:rPr>
+        <w:t xml:space="preserve">Die Programme, Alexander von Humboldt war für </w:t>
+      </w:r>
+      <w:r>
+        <w:rPr>
+          <w:lang w:val="de-AT"/>
+        </w:rPr>
+        <w:t>Europäischer forscher.</w:t>
+      </w:r>
+    </w:p>
+    <w:p>
+      <w:pPr>
+        <w:rPr>
+          <w:lang w:val="de-AT"/>
+        </w:rPr>
+      </w:pPr>
+    </w:p>
+    <w:p>
+      <w:pPr>
+        <w:rPr>
+          <w:lang w:val="de-AT"/>
+        </w:rPr>
+      </w:pPr>
+      <w:r>
+        <w:rPr>
+          <w:lang w:val="de-AT"/>
+        </w:rPr>
+        <w:t xml:space="preserve">Die Programme, DFH, ist eine Hochschule für europäischer Menschen und </w:t>
+      </w:r>
+      <w:r>
+        <w:rPr>
+          <w:lang w:val="de-AT"/>
+        </w:rPr>
+        <w:t>Forschern.</w:t>
+      </w:r>
+    </w:p>
+    <w:p>
+      <w:pPr>
+        <w:rPr>
+          <w:lang w:val="de-AT"/>
+        </w:rPr>
+      </w:pPr>
+    </w:p>
+    <w:p>
+      <w:pPr>
+        <w:rPr>
+          <w:lang w:val="de-AT"/>
+        </w:rPr>
+      </w:pPr>
+      <w:r>
+        <w:rPr>
+          <w:lang w:val="de-AT"/>
+        </w:rPr>
+        <w:t>Nobelpreisträger</w:t>
+      </w:r>
+      <w:r>
+        <w:rPr>
+          <w:lang w:val="de-AT"/>
+        </w:rPr>
+        <w:t xml:space="preserve"> = </w:t>
+      </w:r>
+      <w:proofErr w:type="spellStart"/>
+      <w:r>
+        <w:rPr>
+          <w:lang w:val="de-AT"/>
+        </w:rPr>
+        <w:t>Lauréat</w:t>
+      </w:r>
+      <w:proofErr w:type="spellEnd"/>
+      <w:r>
+        <w:rPr>
+          <w:lang w:val="de-AT"/>
+        </w:rPr>
+        <w:t xml:space="preserve"> du </w:t>
+      </w:r>
+      <w:proofErr w:type="spellStart"/>
+      <w:r>
+        <w:rPr>
+          <w:lang w:val="de-AT"/>
+        </w:rPr>
+        <w:t>prix</w:t>
+      </w:r>
+      <w:proofErr w:type="spellEnd"/>
+      <w:r>
+        <w:rPr>
+          <w:lang w:val="de-AT"/>
+        </w:rPr>
+        <w:t xml:space="preserve"> Nobel</w:t>
+      </w:r>
+    </w:p>
+    <w:p>
+      <w:pPr>
+        <w:rPr>
+          <w:lang w:val="de-AT"/>
+        </w:rPr>
+      </w:pPr>
+      <w:r>
+        <w:rPr>
+          <w:lang w:val="de-AT"/>
+        </w:rPr>
+        <w:t>Das Ziel = le but</w:t>
+      </w:r>
     </w:p>
     <w:sectPr>
       <w:headerReference w:type="default" r:id="rId6"/>

</xml_diff>

<commit_message>
uploaded the files of this morning
</commit_message>
<xml_diff>
--- a/files/Matières/Allemand/T1/013 Exercice d'Allemand du 06 10 2020.docx
+++ b/files/Matières/Allemand/T1/013 Exercice d'Allemand du 06 10 2020.docx
@@ -20,25 +20,55 @@
         </w:rPr>
         <w:t>diese Programme?</w:t>
       </w:r>
-    </w:p>
-    <w:p>
-      <w:pPr>
-        <w:rPr>
-          <w:lang w:val="de-AT"/>
-        </w:rPr>
-      </w:pPr>
-    </w:p>
-    <w:p>
-      <w:pPr>
-        <w:rPr>
-          <w:lang w:val="de-AT"/>
-        </w:rPr>
-      </w:pPr>
-      <w:r>
-        <w:rPr>
-          <w:lang w:val="de-AT"/>
-        </w:rPr>
-        <w:t xml:space="preserve">Diese Programme, Erasmus, bieten ein Studienaufenthalt für drei bis </w:t>
+      <w:r>
+        <w:rPr>
+          <w:lang w:val="de-AT"/>
+        </w:rPr>
+        <w:t xml:space="preserve"> Für Wen sind sie geeignet?</w:t>
+      </w:r>
+    </w:p>
+    <w:p>
+      <w:pPr>
+        <w:rPr>
+          <w:lang w:val="de-AT"/>
+        </w:rPr>
+      </w:pPr>
+    </w:p>
+    <w:p>
+      <w:pPr>
+        <w:rPr>
+          <w:lang w:val="de-AT"/>
+        </w:rPr>
+      </w:pPr>
+      <w:r>
+        <w:rPr>
+          <w:lang w:val="de-AT"/>
+        </w:rPr>
+        <w:t>Diese</w:t>
+      </w:r>
+      <w:r>
+        <w:rPr>
+          <w:lang w:val="de-AT"/>
+        </w:rPr>
+        <w:t>s</w:t>
+      </w:r>
+      <w:r>
+        <w:rPr>
+          <w:lang w:val="de-AT"/>
+        </w:rPr>
+        <w:t xml:space="preserve"> Program</w:t>
+      </w:r>
+      <w:r>
+        <w:rPr>
+          <w:lang w:val="de-AT"/>
+        </w:rPr>
+        <w:t>m</w:t>
+      </w:r>
+      <w:r>
+        <w:rPr>
+          <w:lang w:val="de-AT"/>
+        </w:rPr>
+        <w:t xml:space="preserve">, Erasmus, bieten ein Studienaufenthalt für drei bis </w:t>
       </w:r>
       <w:r>
         <w:rPr>
@@ -50,7 +80,19 @@
         <w:rPr>
           <w:lang w:val="de-AT"/>
         </w:rPr>
-        <w:t xml:space="preserve">-monatigen. Programme Erasmus, war ein Gasthochschule </w:t>
+        <w:t xml:space="preserve">-monatigen, </w:t>
+      </w:r>
+      <w:r>
+        <w:rPr>
+          <w:lang w:val="de-AT"/>
+        </w:rPr>
+        <w:t>in</w:t>
+      </w:r>
+      <w:r>
+        <w:rPr>
+          <w:lang w:val="de-AT"/>
+        </w:rPr>
+        <w:t xml:space="preserve"> ein Gasthochschule </w:t>
       </w:r>
       <w:r>
         <w:rPr>
@@ -70,49 +112,41 @@
         </w:rPr>
         <w:t>Ausland.</w:t>
       </w:r>
-    </w:p>
-    <w:p>
-      <w:pPr>
-        <w:rPr>
-          <w:lang w:val="de-AT"/>
-        </w:rPr>
-      </w:pPr>
-    </w:p>
-    <w:p>
-      <w:pPr>
-        <w:rPr>
-          <w:lang w:val="de-AT"/>
-        </w:rPr>
-      </w:pPr>
-      <w:r>
-        <w:rPr>
-          <w:lang w:val="de-AT"/>
-        </w:rPr>
-        <w:t xml:space="preserve">Die Programme, Alexander von Humboldt, ist </w:t>
-      </w:r>
-      <w:r>
-        <w:rPr>
-          <w:lang w:val="de-AT"/>
-        </w:rPr>
-        <w:t xml:space="preserve">ein Stiftung, Alexander von Humboldt hat 2000 Forschern aus aller Welt. </w:t>
-      </w:r>
-      <w:r>
-        <w:rPr>
-          <w:lang w:val="de-AT"/>
-        </w:rPr>
-        <w:t xml:space="preserve">Alexander von Humboldt ist weltweit mit 25000 Humboldtianern weltweit. Alexander von Humboldt hat </w:t>
-      </w:r>
-      <w:r>
-        <w:rPr>
-          <w:lang w:val="de-AT"/>
-        </w:rPr>
-        <w:t xml:space="preserve">48 Nobelpreisträger </w:t>
-      </w:r>
-      <w:r>
-        <w:rPr>
-          <w:lang w:val="de-AT"/>
-        </w:rPr>
-        <w:t>gewonnen</w:t>
+      <w:r>
+        <w:rPr>
+          <w:lang w:val="de-AT"/>
+        </w:rPr>
+        <w:t xml:space="preserve"> Und </w:t>
+      </w:r>
+      <w:r>
+        <w:rPr>
+          <w:lang w:val="de-AT"/>
+        </w:rPr>
+        <w:t>Mann</w:t>
+      </w:r>
+      <w:r>
+        <w:rPr>
+          <w:lang w:val="de-AT"/>
+        </w:rPr>
+        <w:t xml:space="preserve"> hat auch finanziell und </w:t>
+      </w:r>
+      <w:r>
+        <w:rPr>
+          <w:lang w:val="de-AT"/>
+        </w:rPr>
+        <w:t>ideell</w:t>
+      </w:r>
+      <w:r>
+        <w:rPr>
+          <w:lang w:val="de-AT"/>
+        </w:rPr>
+        <w:t xml:space="preserve"> </w:t>
+      </w:r>
+      <w:r>
+        <w:rPr>
+          <w:lang w:val="de-AT"/>
+        </w:rPr>
+        <w:t>Unterstützung</w:t>
       </w:r>
       <w:r>
         <w:rPr>
@@ -120,123 +154,398 @@
         </w:rPr>
         <w:t>.</w:t>
       </w:r>
-    </w:p>
-    <w:p>
-      <w:pPr>
-        <w:rPr>
-          <w:lang w:val="de-AT"/>
-        </w:rPr>
-      </w:pPr>
-    </w:p>
-    <w:p>
-      <w:pPr>
-        <w:rPr>
-          <w:lang w:val="de-AT"/>
-        </w:rPr>
-      </w:pPr>
-      <w:r>
-        <w:rPr>
-          <w:lang w:val="de-AT"/>
-        </w:rPr>
-        <w:t xml:space="preserve">Diese Programme, Deutsch-Französische Hochschule (DFH), ist Netzwerk aus rund 170 deutschen, französischen und europäischen Holschulden. Die DFH war im Jahre 1999 gegründet. Das Ziel war </w:t>
-      </w:r>
-      <w:r>
-        <w:rPr>
-          <w:lang w:val="de-AT"/>
-        </w:rPr>
-        <w:t>Doktoranden studieren und Forschen.</w:t>
-      </w:r>
-    </w:p>
-    <w:p>
-      <w:pPr>
-        <w:rPr>
-          <w:lang w:val="de-AT"/>
-        </w:rPr>
-      </w:pPr>
-    </w:p>
-    <w:p>
-      <w:pPr>
-        <w:rPr>
-          <w:lang w:val="de-AT"/>
-        </w:rPr>
-      </w:pPr>
-      <w:r>
-        <w:rPr>
-          <w:lang w:val="de-AT"/>
-        </w:rPr>
-        <w:t>Für wen sind sie geeignet?</w:t>
-      </w:r>
-    </w:p>
-    <w:p>
-      <w:pPr>
-        <w:rPr>
-          <w:lang w:val="de-AT"/>
-        </w:rPr>
-      </w:pPr>
-    </w:p>
-    <w:p>
-      <w:pPr>
-        <w:rPr>
-          <w:lang w:val="de-AT"/>
-        </w:rPr>
-      </w:pPr>
-      <w:r>
-        <w:rPr>
-          <w:lang w:val="de-AT"/>
-        </w:rPr>
-        <w:t>Die Programme, Erasmus war für Sprache studieren.</w:t>
-      </w:r>
-    </w:p>
-    <w:p>
-      <w:pPr>
-        <w:rPr>
-          <w:lang w:val="de-AT"/>
-        </w:rPr>
-      </w:pPr>
-    </w:p>
-    <w:p>
-      <w:pPr>
-        <w:rPr>
-          <w:lang w:val="de-AT"/>
-        </w:rPr>
-      </w:pPr>
-      <w:r>
-        <w:rPr>
-          <w:lang w:val="de-AT"/>
-        </w:rPr>
-        <w:t xml:space="preserve">Die Programme, Alexander von Humboldt war für </w:t>
-      </w:r>
-      <w:r>
-        <w:rPr>
-          <w:lang w:val="de-AT"/>
-        </w:rPr>
-        <w:t>Europäischer forscher.</w:t>
-      </w:r>
-    </w:p>
-    <w:p>
-      <w:pPr>
-        <w:rPr>
-          <w:lang w:val="de-AT"/>
-        </w:rPr>
-      </w:pPr>
-    </w:p>
-    <w:p>
-      <w:pPr>
-        <w:rPr>
-          <w:lang w:val="de-AT"/>
-        </w:rPr>
-      </w:pPr>
-      <w:r>
-        <w:rPr>
-          <w:lang w:val="de-AT"/>
-        </w:rPr>
-        <w:t xml:space="preserve">Die Programme, DFH, ist eine Hochschule für europäischer Menschen und </w:t>
-      </w:r>
-      <w:r>
-        <w:rPr>
-          <w:lang w:val="de-AT"/>
-        </w:rPr>
-        <w:t>Forschern.</w:t>
+      <w:r>
+        <w:rPr>
+          <w:lang w:val="de-AT"/>
+        </w:rPr>
+        <w:t xml:space="preserve"> Man muss ein Bürger der EU sein.</w:t>
+      </w:r>
+      <w:r>
+        <w:rPr>
+          <w:lang w:val="de-AT"/>
+        </w:rPr>
+        <w:t xml:space="preserve"> </w:t>
+      </w:r>
+      <w:r>
+        <w:rPr>
+          <w:lang w:val="de-AT"/>
+        </w:rPr>
+        <w:t>Die Programm, Erasmus war für Sprache studieren.</w:t>
+      </w:r>
+    </w:p>
+    <w:p>
+      <w:pPr>
+        <w:rPr>
+          <w:lang w:val="de-AT"/>
+        </w:rPr>
+      </w:pPr>
+    </w:p>
+    <w:p>
+      <w:pPr>
+        <w:rPr>
+          <w:lang w:val="de-AT"/>
+        </w:rPr>
+      </w:pPr>
+    </w:p>
+    <w:p>
+      <w:pPr>
+        <w:rPr>
+          <w:lang w:val="de-AT"/>
+        </w:rPr>
+      </w:pPr>
+      <w:r>
+        <w:rPr>
+          <w:lang w:val="de-AT"/>
+        </w:rPr>
+        <w:t xml:space="preserve">Die Programm, Alexander von Humboldt, ist </w:t>
+      </w:r>
+      <w:r>
+        <w:rPr>
+          <w:lang w:val="de-AT"/>
+        </w:rPr>
+        <w:t>ein</w:t>
+      </w:r>
+      <w:r>
+        <w:rPr>
+          <w:lang w:val="de-AT"/>
+        </w:rPr>
+        <w:t>e</w:t>
+      </w:r>
+      <w:r>
+        <w:rPr>
+          <w:lang w:val="de-AT"/>
+        </w:rPr>
+        <w:t xml:space="preserve"> Stiftung</w:t>
+      </w:r>
+      <w:r>
+        <w:rPr>
+          <w:lang w:val="de-AT"/>
+        </w:rPr>
+        <w:t>, die ermöglicht jährlich</w:t>
+      </w:r>
+      <w:r>
+        <w:rPr>
+          <w:lang w:val="de-AT"/>
+        </w:rPr>
+        <w:t xml:space="preserve"> </w:t>
+      </w:r>
+      <w:r>
+        <w:rPr>
+          <w:lang w:val="de-AT"/>
+        </w:rPr>
+        <w:t>über</w:t>
+      </w:r>
+      <w:r>
+        <w:rPr>
+          <w:lang w:val="de-AT"/>
+        </w:rPr>
+        <w:t xml:space="preserve"> 2000 Forschen nach Deutschland zu kommen und zu arbeiten</w:t>
+      </w:r>
+      <w:r>
+        <w:rPr>
+          <w:lang w:val="de-AT"/>
+        </w:rPr>
+        <w:t>.</w:t>
+      </w:r>
+      <w:r>
+        <w:rPr>
+          <w:lang w:val="de-AT"/>
+        </w:rPr>
+        <w:t xml:space="preserve"> </w:t>
+      </w:r>
+      <w:r>
+        <w:rPr>
+          <w:lang w:val="de-AT"/>
+        </w:rPr>
+        <w:t>Es gibt e</w:t>
+      </w:r>
+      <w:r>
+        <w:rPr>
+          <w:lang w:val="de-AT"/>
+        </w:rPr>
+        <w:t xml:space="preserve">ine </w:t>
+      </w:r>
+      <w:r>
+        <w:rPr>
+          <w:lang w:val="de-AT"/>
+        </w:rPr>
+        <w:t>w</w:t>
+      </w:r>
+      <w:r>
+        <w:rPr>
+          <w:lang w:val="de-AT"/>
+        </w:rPr>
+        <w:t>eltweite</w:t>
+      </w:r>
+      <w:r>
+        <w:rPr>
+          <w:lang w:val="de-AT"/>
+        </w:rPr>
+        <w:t xml:space="preserve"> N</w:t>
+      </w:r>
+      <w:r>
+        <w:rPr>
+          <w:lang w:val="de-AT"/>
+        </w:rPr>
+        <w:t>etzwerk von mehr als 25000 Humbold</w:t>
+      </w:r>
+      <w:r>
+        <w:rPr>
+          <w:lang w:val="de-AT"/>
+        </w:rPr>
+        <w:t>tianern, mit</w:t>
+      </w:r>
+      <w:r>
+        <w:rPr>
+          <w:lang w:val="de-AT"/>
+        </w:rPr>
+        <w:t xml:space="preserve"> </w:t>
+      </w:r>
+      <w:r>
+        <w:rPr>
+          <w:lang w:val="de-AT"/>
+        </w:rPr>
+        <w:t>48 Nobelpreisträger.</w:t>
+      </w:r>
+      <w:r>
+        <w:rPr>
+          <w:lang w:val="de-AT"/>
+        </w:rPr>
+        <w:t xml:space="preserve"> </w:t>
+      </w:r>
+      <w:r>
+        <w:rPr>
+          <w:lang w:val="de-AT"/>
+        </w:rPr>
+        <w:t>Die Programm, Alexander von Humboldt war für</w:t>
+      </w:r>
+      <w:r>
+        <w:rPr>
+          <w:lang w:val="de-AT"/>
+        </w:rPr>
+        <w:t xml:space="preserve"> weltweit</w:t>
+      </w:r>
+      <w:r>
+        <w:rPr>
+          <w:lang w:val="de-AT"/>
+        </w:rPr>
+        <w:t xml:space="preserve"> </w:t>
+      </w:r>
+      <w:r>
+        <w:rPr>
+          <w:lang w:val="de-AT"/>
+        </w:rPr>
+        <w:t>F</w:t>
+      </w:r>
+      <w:r>
+        <w:rPr>
+          <w:lang w:val="de-AT"/>
+        </w:rPr>
+        <w:t>orscher</w:t>
+      </w:r>
+      <w:r>
+        <w:rPr>
+          <w:lang w:val="de-AT"/>
+        </w:rPr>
+        <w:t>n</w:t>
+      </w:r>
+      <w:r>
+        <w:rPr>
+          <w:lang w:val="de-AT"/>
+        </w:rPr>
+        <w:t>.</w:t>
+      </w:r>
+    </w:p>
+    <w:p>
+      <w:pPr>
+        <w:tabs>
+          <w:tab w:val="left" w:pos="5760"/>
+        </w:tabs>
+        <w:rPr>
+          <w:lang w:val="de-AT"/>
+        </w:rPr>
+      </w:pPr>
+    </w:p>
+    <w:p>
+      <w:pPr>
+        <w:rPr>
+          <w:lang w:val="de-AT"/>
+        </w:rPr>
+      </w:pPr>
+    </w:p>
+    <w:p>
+      <w:pPr>
+        <w:rPr>
+          <w:lang w:val="de-AT"/>
+        </w:rPr>
+      </w:pPr>
+      <w:r>
+        <w:rPr>
+          <w:lang w:val="de-AT"/>
+        </w:rPr>
+        <w:t>D</w:t>
+      </w:r>
+      <w:r>
+        <w:rPr>
+          <w:lang w:val="de-AT"/>
+        </w:rPr>
+        <w:t>as</w:t>
+      </w:r>
+      <w:r>
+        <w:rPr>
+          <w:lang w:val="de-AT"/>
+        </w:rPr>
+        <w:t xml:space="preserve"> Programm, </w:t>
+      </w:r>
+      <w:r>
+        <w:rPr>
+          <w:lang w:val="de-AT"/>
+        </w:rPr>
+        <w:t xml:space="preserve">die </w:t>
+      </w:r>
+      <w:r>
+        <w:rPr>
+          <w:lang w:val="de-AT"/>
+        </w:rPr>
+        <w:t xml:space="preserve">Deutsch-Französische Hochschule (DFH), ist </w:t>
+      </w:r>
+      <w:r>
+        <w:rPr>
+          <w:lang w:val="de-AT"/>
+        </w:rPr>
+        <w:t xml:space="preserve">ein </w:t>
+      </w:r>
+      <w:r>
+        <w:rPr>
+          <w:lang w:val="de-AT"/>
+        </w:rPr>
+        <w:t xml:space="preserve">Netzwerk aus rund 170 deutschen, französischen und europäischen Holschulden. Die DFH </w:t>
+      </w:r>
+      <w:r>
+        <w:rPr>
+          <w:lang w:val="de-AT"/>
+        </w:rPr>
+        <w:t>war</w:t>
+      </w:r>
+      <w:r>
+        <w:rPr>
+          <w:lang w:val="de-AT"/>
+        </w:rPr>
+        <w:t xml:space="preserve"> im Jahre 1999 gegründet. Das Ziel </w:t>
+      </w:r>
+      <w:r>
+        <w:rPr>
+          <w:lang w:val="de-AT"/>
+        </w:rPr>
+        <w:t>ist</w:t>
+      </w:r>
+      <w:r>
+        <w:rPr>
+          <w:lang w:val="de-AT"/>
+        </w:rPr>
+        <w:t xml:space="preserve"> </w:t>
+      </w:r>
+      <w:r>
+        <w:rPr>
+          <w:lang w:val="de-AT"/>
+        </w:rPr>
+        <w:t>deutsch-</w:t>
+      </w:r>
+      <w:r>
+        <w:rPr>
+          <w:lang w:val="de-AT"/>
+        </w:rPr>
+        <w:t>französische</w:t>
+      </w:r>
+      <w:r>
+        <w:rPr>
+          <w:lang w:val="de-AT"/>
+        </w:rPr>
+        <w:t xml:space="preserve"> Kooperation und Forschung zu fördern. </w:t>
+      </w:r>
+      <w:r>
+        <w:rPr>
+          <w:lang w:val="de-AT"/>
+        </w:rPr>
+        <w:t xml:space="preserve">Die Studierenden, </w:t>
+      </w:r>
+      <w:r>
+        <w:rPr>
+          <w:lang w:val="de-AT"/>
+        </w:rPr>
+        <w:t>Doktoranden und Forschen</w:t>
+      </w:r>
+      <w:r>
+        <w:rPr>
+          <w:lang w:val="de-AT"/>
+        </w:rPr>
+        <w:t xml:space="preserve"> </w:t>
+      </w:r>
+      <w:r>
+        <w:rPr>
+          <w:lang w:val="de-AT"/>
+        </w:rPr>
+        <w:t>bekommen zahlreiche Mittel zur Verfügung</w:t>
+      </w:r>
+      <w:r>
+        <w:rPr>
+          <w:lang w:val="de-AT"/>
+        </w:rPr>
+        <w:t>.</w:t>
+      </w:r>
+      <w:r>
+        <w:rPr>
+          <w:lang w:val="de-AT"/>
+        </w:rPr>
+        <w:t xml:space="preserve"> </w:t>
+      </w:r>
+      <w:r>
+        <w:rPr>
+          <w:lang w:val="de-AT"/>
+        </w:rPr>
+        <w:t>Die Studiereden können</w:t>
+      </w:r>
+      <w:r>
+        <w:rPr>
+          <w:lang w:val="de-AT"/>
+        </w:rPr>
+        <w:t xml:space="preserve"> sich</w:t>
+      </w:r>
+      <w:r>
+        <w:rPr>
+          <w:lang w:val="de-AT"/>
+        </w:rPr>
+        <w:t xml:space="preserve"> an</w:t>
+      </w:r>
+      <w:r>
+        <w:rPr>
+          <w:lang w:val="de-AT"/>
+        </w:rPr>
+        <w:t xml:space="preserve"> jeden </w:t>
+      </w:r>
+      <w:r>
+        <w:rPr>
+          <w:lang w:val="de-AT"/>
+        </w:rPr>
+        <w:t>H</w:t>
+      </w:r>
+      <w:r>
+        <w:rPr>
+          <w:lang w:val="de-AT"/>
+        </w:rPr>
+        <w:t>och</w:t>
+      </w:r>
+      <w:r>
+        <w:rPr>
+          <w:lang w:val="de-AT"/>
+        </w:rPr>
+        <w:t>schula</w:t>
+      </w:r>
+      <w:r>
+        <w:rPr>
+          <w:lang w:val="de-AT"/>
+        </w:rPr>
+        <w:t>bschluss anschließen.</w:t>
       </w:r>
     </w:p>
     <w:p>
@@ -262,35 +571,7 @@
         <w:rPr>
           <w:lang w:val="de-AT"/>
         </w:rPr>
-        <w:t xml:space="preserve"> = </w:t>
-      </w:r>
-      <w:proofErr w:type="spellStart"/>
-      <w:r>
-        <w:rPr>
-          <w:lang w:val="de-AT"/>
-        </w:rPr>
-        <w:t>Lauréat</w:t>
-      </w:r>
-      <w:proofErr w:type="spellEnd"/>
-      <w:r>
-        <w:rPr>
-          <w:lang w:val="de-AT"/>
-        </w:rPr>
-        <w:t xml:space="preserve"> du </w:t>
-      </w:r>
-      <w:proofErr w:type="spellStart"/>
-      <w:r>
-        <w:rPr>
-          <w:lang w:val="de-AT"/>
-        </w:rPr>
-        <w:t>prix</w:t>
-      </w:r>
-      <w:proofErr w:type="spellEnd"/>
-      <w:r>
-        <w:rPr>
-          <w:lang w:val="de-AT"/>
-        </w:rPr>
-        <w:t xml:space="preserve"> Nobel</w:t>
+        <w:t xml:space="preserve"> = Lauréat du prix Nobel</w:t>
       </w:r>
     </w:p>
     <w:p>
@@ -304,6 +585,45 @@
           <w:lang w:val="de-AT"/>
         </w:rPr>
         <w:t>Das Ziel = le but</w:t>
+      </w:r>
+    </w:p>
+    <w:p>
+      <w:pPr>
+        <w:rPr>
+          <w:lang w:val="de-AT"/>
+        </w:rPr>
+      </w:pPr>
+      <w:r>
+        <w:rPr>
+          <w:lang w:val="de-AT"/>
+        </w:rPr>
+        <w:t xml:space="preserve">Die Möglichkeit = la possibilité </w:t>
+      </w:r>
+    </w:p>
+    <w:p>
+      <w:pPr>
+        <w:rPr>
+          <w:lang w:val="de-AT"/>
+        </w:rPr>
+      </w:pPr>
+      <w:r>
+        <w:rPr>
+          <w:lang w:val="de-AT"/>
+        </w:rPr>
+        <w:t>Zahlreiche Mittel = multitude de moyens</w:t>
+      </w:r>
+    </w:p>
+    <w:p>
+      <w:pPr>
+        <w:rPr>
+          <w:lang w:val="de-AT"/>
+        </w:rPr>
+      </w:pPr>
+      <w:r>
+        <w:rPr>
+          <w:lang w:val="de-AT"/>
+        </w:rPr>
+        <w:t>Verfügung = accesible.</w:t>
       </w:r>
     </w:p>
     <w:sectPr>

</xml_diff>